<commit_message>
Paste Rephrased data of stream iron in electronics
</commit_message>
<xml_diff>
--- a/images/electronics/boilers&heaters/all stream iron.docx
+++ b/images/electronics/boilers&heaters/all stream iron.docx
@@ -187,13 +187,17 @@
             <w:pPr>
               <w:rPr>
                 <w:rFonts w:ascii="Leelawadee" w:hAnsi="Leelawadee" w:cs="Leelawadee"/>
-                <w:sz w:val="28"/>
-                <w:szCs w:val="28"/>
-              </w:rPr>
-            </w:pPr>
-            <w:r>
-              <w:rPr>
-                <w:rFonts w:ascii="Leelawadee" w:hAnsi="Leelawadee" w:cs="Leelawadee"/>
+                <w:b/>
+                <w:bCs/>
+                <w:sz w:val="28"/>
+                <w:szCs w:val="28"/>
+              </w:rPr>
+            </w:pPr>
+            <w:r>
+              <w:rPr>
+                <w:rFonts w:ascii="Leelawadee" w:hAnsi="Leelawadee" w:cs="Leelawadee"/>
+                <w:b/>
+                <w:bCs/>
                 <w:sz w:val="28"/>
                 <w:szCs w:val="28"/>
               </w:rPr>
@@ -216,6 +220,14 @@
               </w:rPr>
               <w:t>TORNADO Steam Iron 2000-2400 Watt</w:t>
             </w:r>
+            <w:r>
+              <w:rPr>
+                <w:rFonts w:ascii="Leelawadee" w:hAnsi="Leelawadee" w:cs="Leelawadee"/>
+                <w:sz w:val="28"/>
+                <w:szCs w:val="28"/>
+              </w:rPr>
+              <w:t>.</w:t>
+            </w:r>
           </w:p>
           <w:p>
             <w:pPr>
@@ -233,6 +245,14 @@
               </w:rPr>
               <w:t>Cord Length: 1.8 Meter</w:t>
             </w:r>
+            <w:r>
+              <w:rPr>
+                <w:rFonts w:ascii="Leelawadee" w:hAnsi="Leelawadee" w:cs="Leelawadee"/>
+                <w:sz w:val="28"/>
+                <w:szCs w:val="28"/>
+              </w:rPr>
+              <w:t>.</w:t>
+            </w:r>
           </w:p>
           <w:p>
             <w:pPr>
@@ -250,6 +270,14 @@
               </w:rPr>
               <w:t>Water Tank Capacity: 330 Ml</w:t>
             </w:r>
+            <w:r>
+              <w:rPr>
+                <w:rFonts w:ascii="Leelawadee" w:hAnsi="Leelawadee" w:cs="Leelawadee"/>
+                <w:sz w:val="28"/>
+                <w:szCs w:val="28"/>
+              </w:rPr>
+              <w:t>.</w:t>
+            </w:r>
           </w:p>
           <w:p>
             <w:pPr>
@@ -267,6 +295,14 @@
               </w:rPr>
               <w:t>Iron Color: Turquoise</w:t>
             </w:r>
+            <w:r>
+              <w:rPr>
+                <w:rFonts w:ascii="Leelawadee" w:hAnsi="Leelawadee" w:cs="Leelawadee"/>
+                <w:sz w:val="28"/>
+                <w:szCs w:val="28"/>
+              </w:rPr>
+              <w:t>.</w:t>
+            </w:r>
           </w:p>
           <w:p>
             <w:pPr>
@@ -283,6 +319,14 @@
                 <w:szCs w:val="28"/>
               </w:rPr>
               <w:t>Country Of Origin: China 1 Year Full Free Warranty</w:t>
+            </w:r>
+            <w:r>
+              <w:rPr>
+                <w:rFonts w:ascii="Leelawadee" w:hAnsi="Leelawadee" w:cs="Leelawadee"/>
+                <w:sz w:val="28"/>
+                <w:szCs w:val="28"/>
+              </w:rPr>
+              <w:t>.</w:t>
             </w:r>
           </w:p>
         </w:tc>
@@ -766,6 +810,7 @@
                 <w:szCs w:val="28"/>
               </w:rPr>
             </w:pPr>
+            <w:bookmarkStart w:id="0" w:name="_GoBack"/>
             <w:r>
               <w:rPr>
                 <w:rFonts w:ascii="Leelawadee" w:hAnsi="Leelawadee" w:cs="Leelawadee"/>
@@ -861,7 +906,6 @@
               <w:lastRenderedPageBreak/>
               <w:t>Linen Protection: Anti-drip protection system keeps your garments stain-free and spotless.</w:t>
             </w:r>
-            <w:bookmarkStart w:id="0" w:name="_GoBack"/>
             <w:bookmarkEnd w:id="0"/>
           </w:p>
         </w:tc>
@@ -1596,7 +1640,7 @@
 </file>
 
 <file path=customXml/itemProps1.xml><?xml version="1.0" encoding="utf-8"?>
-<ds:datastoreItem xmlns:ds="http://schemas.openxmlformats.org/officeDocument/2006/customXml" ds:itemID="{45BA242E-131A-4D65-AE2B-EBCD9FE1B7E7}">
+<ds:datastoreItem xmlns:ds="http://schemas.openxmlformats.org/officeDocument/2006/customXml" ds:itemID="{F3FB9741-0055-4465-B64B-B467CD48F1BD}">
   <ds:schemaRefs>
     <ds:schemaRef ds:uri="http://schemas.openxmlformats.org/officeDocument/2006/bibliography"/>
   </ds:schemaRefs>

</xml_diff>